<commit_message>
Data doc update (forget what I did)
</commit_message>
<xml_diff>
--- a/documentation/derpirc Storage.docx
+++ b/documentation/derpirc Storage.docx
@@ -381,6 +381,11 @@
     </w:p>
     <w:p>
       <w:r>
+        <w:t>Unread</w:t>
+      </w:r>
+    </w:p>
+    <w:p>
+      <w:r>
         <w:t>Count</w:t>
       </w:r>
     </w:p>
@@ -516,6 +521,20 @@
       <w:proofErr w:type="spellStart"/>
       <w:r>
         <w:t>IMessageView</w:t>
+      </w:r>
+      <w:proofErr w:type="spellEnd"/>
+    </w:p>
+    <w:p>
+      <w:proofErr w:type="spellStart"/>
+      <w:r>
+        <w:t>ActiveUsers</w:t>
+      </w:r>
+      <w:proofErr w:type="spellEnd"/>
+    </w:p>
+    <w:p>
+      <w:proofErr w:type="spellStart"/>
+      <w:r>
+        <w:t>NickNames</w:t>
       </w:r>
       <w:proofErr w:type="spellEnd"/>
     </w:p>
@@ -1444,7 +1463,7 @@
 </file>
 
 <file path=customXml/itemProps1.xml><?xml version="1.0" encoding="utf-8"?>
-<ds:datastoreItem xmlns:ds="http://schemas.openxmlformats.org/officeDocument/2006/customXml" ds:itemID="{34A0577B-8687-49A4-9D76-F36ACB503D11}">
+<ds:datastoreItem xmlns:ds="http://schemas.openxmlformats.org/officeDocument/2006/customXml" ds:itemID="{0B5D50E2-CE37-4F08-A8F5-FF87E00BB861}">
   <ds:schemaRefs>
     <ds:schemaRef ds:uri="http://schemas.openxmlformats.org/officeDocument/2006/bibliography"/>
   </ds:schemaRefs>

</xml_diff>

<commit_message>
Updated the storage doc and data fields to match what is being captured so far
</commit_message>
<xml_diff>
--- a/documentation/derpirc Storage.docx
+++ b/documentation/derpirc Storage.docx
@@ -353,6 +353,39 @@
       </w:pPr>
       <w:proofErr w:type="spellStart"/>
       <w:r>
+        <w:t>IChannelInfo</w:t>
+      </w:r>
+      <w:proofErr w:type="spellEnd"/>
+    </w:p>
+    <w:p>
+      <w:proofErr w:type="spellStart"/>
+      <w:r>
+        <w:t>ListId</w:t>
+      </w:r>
+      <w:proofErr w:type="spellEnd"/>
+      <w:r>
+        <w:t xml:space="preserve"> (</w:t>
+      </w:r>
+      <w:proofErr w:type="spellStart"/>
+      <w:r>
+        <w:t>IMessagesViewId</w:t>
+      </w:r>
+      <w:proofErr w:type="spellEnd"/>
+      <w:r>
+        <w:t>)</w:t>
+      </w:r>
+    </w:p>
+    <w:p>
+      <w:r>
+        <w:t>Key</w:t>
+      </w:r>
+    </w:p>
+    <w:p>
+      <w:pPr>
+        <w:pStyle w:val="Heading3"/>
+      </w:pPr>
+      <w:proofErr w:type="spellStart"/>
+      <w:r>
         <w:t>IMessagesView</w:t>
       </w:r>
       <w:proofErr w:type="spellEnd"/>
@@ -375,24 +408,202 @@
       </w:r>
     </w:p>
     <w:p>
-      <w:r>
-        <w:t>Message Item</w:t>
-      </w:r>
-    </w:p>
-    <w:p>
+      <w:proofErr w:type="spellStart"/>
+      <w:r>
+        <w:t>I</w:t>
+      </w:r>
+      <w:r>
+        <w:t>Message</w:t>
+      </w:r>
+      <w:proofErr w:type="spellEnd"/>
+      <w:r>
+        <w:t xml:space="preserve"> </w:t>
+      </w:r>
+      <w:proofErr w:type="spellStart"/>
+      <w:r>
+        <w:t>Last</w:t>
+      </w:r>
+      <w:r>
+        <w:t>Item</w:t>
+      </w:r>
+      <w:proofErr w:type="spellEnd"/>
+    </w:p>
+    <w:p>
+      <w:r>
+        <w:t>Count</w:t>
+      </w:r>
+    </w:p>
+    <w:p>
+      <w:proofErr w:type="spellStart"/>
       <w:r>
         <w:t>Unread</w:t>
       </w:r>
-    </w:p>
-    <w:p>
       <w:r>
         <w:t>Count</w:t>
       </w:r>
-    </w:p>
-    <w:p>
-      <w:pPr>
-        <w:pStyle w:val="Heading3"/>
-      </w:pPr>
+      <w:proofErr w:type="spellEnd"/>
+    </w:p>
+    <w:p>
+      <w:pPr>
+        <w:pStyle w:val="Heading3"/>
+      </w:pPr>
+      <w:proofErr w:type="spellStart"/>
+      <w:r>
+        <w:t>IMessageView</w:t>
+      </w:r>
+      <w:proofErr w:type="spellEnd"/>
+    </w:p>
+    <w:p>
+      <w:proofErr w:type="spellStart"/>
+      <w:r>
+        <w:t>ListId</w:t>
+      </w:r>
+      <w:proofErr w:type="spellEnd"/>
+      <w:r>
+        <w:t xml:space="preserve"> (</w:t>
+      </w:r>
+      <w:proofErr w:type="spellStart"/>
+      <w:r>
+        <w:t>IMessagesViewId</w:t>
+      </w:r>
+      <w:proofErr w:type="spellEnd"/>
+      <w:r>
+        <w:t>)</w:t>
+      </w:r>
+    </w:p>
+    <w:p>
+      <w:r>
+        <w:t>List&lt;</w:t>
+      </w:r>
+      <w:proofErr w:type="spellStart"/>
+      <w:r>
+        <w:t>IMessage</w:t>
+      </w:r>
+      <w:proofErr w:type="spellEnd"/>
+      <w:r>
+        <w:t>&gt; Items</w:t>
+      </w:r>
+    </w:p>
+    <w:p>
+      <w:pPr>
+        <w:pStyle w:val="Heading3"/>
+      </w:pPr>
+      <w:proofErr w:type="spellStart"/>
+      <w:r>
+        <w:t>IMessage</w:t>
+      </w:r>
+      <w:proofErr w:type="spellEnd"/>
+    </w:p>
+    <w:p>
+      <w:proofErr w:type="spellStart"/>
+      <w:r>
+        <w:t>List</w:t>
+      </w:r>
+      <w:r>
+        <w:t>Id</w:t>
+      </w:r>
+      <w:proofErr w:type="spellEnd"/>
+    </w:p>
+    <w:p>
+      <w:proofErr w:type="spellStart"/>
+      <w:r>
+        <w:t>TimeStamp</w:t>
+      </w:r>
+      <w:proofErr w:type="spellEnd"/>
+    </w:p>
+    <w:p>
+      <w:proofErr w:type="spellStart"/>
+      <w:r>
+        <w:t>IsRead</w:t>
+      </w:r>
+      <w:proofErr w:type="spellEnd"/>
+    </w:p>
+    <w:p>
+      <w:r>
+        <w:lastRenderedPageBreak/>
+        <w:t>(</w:t>
+      </w:r>
+      <w:proofErr w:type="spellStart"/>
+      <w:r>
+        <w:t>IrcDotNet</w:t>
+      </w:r>
+      <w:proofErr w:type="spellEnd"/>
+      <w:r>
+        <w:t>)</w:t>
+      </w:r>
+    </w:p>
+    <w:p>
+      <w:r>
+        <w:t>Command</w:t>
+      </w:r>
+    </w:p>
+    <w:p>
+      <w:r>
+        <w:t>List&lt;string&gt; Parameters</w:t>
+      </w:r>
+    </w:p>
+    <w:p>
+      <w:r>
+        <w:t>Prefix</w:t>
+      </w:r>
+    </w:p>
+    <w:p>
+      <w:r>
+        <w:t>Source</w:t>
+      </w:r>
+    </w:p>
+    <w:p>
+      <w:proofErr w:type="spellStart"/>
+      <w:r>
+        <w:t>RawContent</w:t>
+      </w:r>
+      <w:proofErr w:type="spellEnd"/>
+    </w:p>
+    <w:p>
+      <w:pPr>
+        <w:pStyle w:val="Heading3"/>
+      </w:pPr>
+      <w:proofErr w:type="spellStart"/>
+      <w:proofErr w:type="gramStart"/>
+      <w:r>
+        <w:t>ChannelsView</w:t>
+      </w:r>
+      <w:proofErr w:type="spellEnd"/>
+      <w:r>
+        <w:t xml:space="preserve"> :</w:t>
+      </w:r>
+      <w:proofErr w:type="gramEnd"/>
+      <w:r>
+        <w:t xml:space="preserve"> </w:t>
+      </w:r>
+      <w:proofErr w:type="spellStart"/>
+      <w:r>
+        <w:t>IMessagesView</w:t>
+      </w:r>
+      <w:proofErr w:type="spellEnd"/>
+    </w:p>
+    <w:p>
+      <w:r>
+        <w:t>Topic</w:t>
+      </w:r>
+    </w:p>
+    <w:p>
+      <w:pPr>
+        <w:pStyle w:val="Heading3"/>
+      </w:pPr>
+      <w:proofErr w:type="spellStart"/>
+      <w:proofErr w:type="gramStart"/>
+      <w:r>
+        <w:t>ChannelInfo</w:t>
+      </w:r>
+      <w:proofErr w:type="spellEnd"/>
+      <w:r>
+        <w:t xml:space="preserve"> :</w:t>
+      </w:r>
+      <w:proofErr w:type="gramEnd"/>
+      <w:r>
+        <w:t xml:space="preserve"> </w:t>
+      </w:r>
       <w:proofErr w:type="spellStart"/>
       <w:r>
         <w:t>IChannelInfo</w:t>
@@ -400,26 +611,22 @@
       <w:proofErr w:type="spellEnd"/>
     </w:p>
     <w:p>
-      <w:r>
-        <w:t>Id</w:t>
-      </w:r>
-    </w:p>
-    <w:p>
-      <w:proofErr w:type="spellStart"/>
-      <w:r>
-        <w:t>ListId</w:t>
-      </w:r>
-      <w:proofErr w:type="spellEnd"/>
-    </w:p>
-    <w:p>
-      <w:r>
-        <w:t>Key</w:t>
-      </w:r>
-    </w:p>
-    <w:p>
-      <w:pPr>
-        <w:pStyle w:val="Heading3"/>
-      </w:pPr>
+      <w:pPr>
+        <w:pStyle w:val="Heading3"/>
+      </w:pPr>
+      <w:proofErr w:type="spellStart"/>
+      <w:proofErr w:type="gramStart"/>
+      <w:r>
+        <w:t>ChannelView</w:t>
+      </w:r>
+      <w:proofErr w:type="spellEnd"/>
+      <w:r>
+        <w:t xml:space="preserve"> :</w:t>
+      </w:r>
+      <w:proofErr w:type="gramEnd"/>
+      <w:r>
+        <w:t xml:space="preserve"> </w:t>
+      </w:r>
       <w:proofErr w:type="spellStart"/>
       <w:r>
         <w:t>IMessageView</w:t>
@@ -429,25 +636,16 @@
     <w:p>
       <w:proofErr w:type="spellStart"/>
       <w:r>
-        <w:t>ListId</w:t>
-      </w:r>
-      <w:proofErr w:type="spellEnd"/>
-      <w:r>
-        <w:t xml:space="preserve"> (</w:t>
-      </w:r>
-      <w:proofErr w:type="spellStart"/>
-      <w:r>
-        <w:t>IMessagesViewId</w:t>
-      </w:r>
-      <w:proofErr w:type="spellEnd"/>
-      <w:r>
-        <w:t>)</w:t>
-      </w:r>
-    </w:p>
-    <w:p>
-      <w:r>
-        <w:t>List&lt;Messages&gt; Items</w:t>
-      </w:r>
+        <w:t>ActiveUsers</w:t>
+      </w:r>
+      <w:proofErr w:type="spellEnd"/>
+    </w:p>
+    <w:p>
+      <w:proofErr w:type="spellStart"/>
+      <w:r>
+        <w:t>NickNames</w:t>
+      </w:r>
+      <w:proofErr w:type="spellEnd"/>
     </w:p>
     <w:p>
       <w:pPr>
@@ -456,7 +654,7 @@
       <w:proofErr w:type="spellStart"/>
       <w:proofErr w:type="gramStart"/>
       <w:r>
-        <w:t>ChannelsView</w:t>
+        <w:t>MentionsView</w:t>
       </w:r>
       <w:proofErr w:type="spellEnd"/>
       <w:r>
@@ -473,244 +671,156 @@
       <w:proofErr w:type="spellEnd"/>
     </w:p>
     <w:p>
-      <w:r>
-        <w:t>Topic</w:t>
-      </w:r>
-    </w:p>
-    <w:p>
       <w:pPr>
         <w:pStyle w:val="Heading3"/>
       </w:pPr>
       <w:proofErr w:type="spellStart"/>
       <w:proofErr w:type="gramStart"/>
       <w:r>
+        <w:t>MentionView</w:t>
+      </w:r>
+      <w:proofErr w:type="spellEnd"/>
+      <w:r>
+        <w:t xml:space="preserve"> :</w:t>
+      </w:r>
+      <w:proofErr w:type="gramEnd"/>
+      <w:r>
+        <w:t xml:space="preserve"> </w:t>
+      </w:r>
+      <w:proofErr w:type="spellStart"/>
+      <w:r>
+        <w:t>IMessageView</w:t>
+      </w:r>
+      <w:proofErr w:type="spellEnd"/>
+    </w:p>
+    <w:p>
+      <w:pPr>
+        <w:pStyle w:val="Heading3"/>
+      </w:pPr>
+      <w:proofErr w:type="spellStart"/>
+      <w:proofErr w:type="gramStart"/>
+      <w:r>
+        <w:t>MessagesView</w:t>
+      </w:r>
+      <w:proofErr w:type="spellEnd"/>
+      <w:r>
+        <w:t xml:space="preserve"> :</w:t>
+      </w:r>
+      <w:proofErr w:type="gramEnd"/>
+      <w:r>
+        <w:t xml:space="preserve"> </w:t>
+      </w:r>
+      <w:proofErr w:type="spellStart"/>
+      <w:r>
+        <w:t>IMessagesView</w:t>
+      </w:r>
+      <w:proofErr w:type="spellEnd"/>
+    </w:p>
+    <w:p>
+      <w:pPr>
+        <w:pStyle w:val="Heading3"/>
+      </w:pPr>
+      <w:proofErr w:type="spellStart"/>
+      <w:proofErr w:type="gramStart"/>
+      <w:r>
+        <w:t>MessageView</w:t>
+      </w:r>
+      <w:proofErr w:type="spellEnd"/>
+      <w:r>
+        <w:t xml:space="preserve"> :</w:t>
+      </w:r>
+      <w:proofErr w:type="gramEnd"/>
+      <w:r>
+        <w:t xml:space="preserve"> </w:t>
+      </w:r>
+      <w:proofErr w:type="spellStart"/>
+      <w:r>
+        <w:t>IMessageView</w:t>
+      </w:r>
+      <w:proofErr w:type="spellEnd"/>
+    </w:p>
+    <w:p>
+      <w:pPr>
+        <w:pStyle w:val="Heading2"/>
+      </w:pPr>
+      <w:r>
+        <w:t>Settings</w:t>
+      </w:r>
+    </w:p>
+    <w:p>
+      <w:pPr>
+        <w:pStyle w:val="Heading3"/>
+      </w:pPr>
+      <w:r>
+        <w:t>Factory</w:t>
+      </w:r>
+    </w:p>
+    <w:p>
+      <w:r>
+        <w:t>This class uses static methods to create all the various types needed for the Settings UI to mainly be used in a Factory Default mode.</w:t>
+      </w:r>
+    </w:p>
+    <w:p>
+      <w:pPr>
+        <w:pStyle w:val="Heading4"/>
+      </w:pPr>
+      <w:proofErr w:type="spellStart"/>
+      <w:r>
+        <w:t>CreateClient</w:t>
+      </w:r>
+      <w:proofErr w:type="spellEnd"/>
+    </w:p>
+    <w:p>
+      <w:pPr>
+        <w:pStyle w:val="Heading4"/>
+      </w:pPr>
+      <w:proofErr w:type="spellStart"/>
+      <w:r>
+        <w:t>CreateUser</w:t>
+      </w:r>
+      <w:proofErr w:type="spellEnd"/>
+    </w:p>
+    <w:p>
+      <w:pPr>
+        <w:pStyle w:val="Heading4"/>
+      </w:pPr>
+      <w:proofErr w:type="spellStart"/>
+      <w:r>
+        <w:t>CreateServers</w:t>
+      </w:r>
+      <w:proofErr w:type="spellEnd"/>
+    </w:p>
+    <w:p>
+      <w:pPr>
+        <w:pStyle w:val="Heading4"/>
+      </w:pPr>
+      <w:proofErr w:type="spellStart"/>
+      <w:r>
+        <w:t>CreateNetworks</w:t>
+      </w:r>
+      <w:proofErr w:type="spellEnd"/>
+    </w:p>
+    <w:p>
+      <w:pPr>
+        <w:pStyle w:val="Heading4"/>
+      </w:pPr>
+      <w:proofErr w:type="spellStart"/>
+      <w:r>
+        <w:t>CreateSession</w:t>
+      </w:r>
+      <w:proofErr w:type="spellEnd"/>
+    </w:p>
+    <w:p>
+      <w:r>
+        <w:t>This is a dummy return that simply resets the List&lt;Server&gt; and List&lt;Network&gt; to empty. Normally it should pick the first server and network and may do this before the UI is drawn.</w:t>
+      </w:r>
+    </w:p>
+    <w:p>
+      <w:pPr>
+        <w:pStyle w:val="Heading3"/>
+      </w:pPr>
+      <w:r>
         <w:lastRenderedPageBreak/>
-        <w:t>ChannelInfo</w:t>
-      </w:r>
-      <w:proofErr w:type="spellEnd"/>
-      <w:r>
-        <w:t xml:space="preserve"> :</w:t>
-      </w:r>
-      <w:proofErr w:type="gramEnd"/>
-      <w:r>
-        <w:t xml:space="preserve"> </w:t>
-      </w:r>
-      <w:proofErr w:type="spellStart"/>
-      <w:r>
-        <w:t>IChannelInfo</w:t>
-      </w:r>
-      <w:proofErr w:type="spellEnd"/>
-    </w:p>
-    <w:p>
-      <w:pPr>
-        <w:pStyle w:val="Heading3"/>
-      </w:pPr>
-      <w:proofErr w:type="spellStart"/>
-      <w:proofErr w:type="gramStart"/>
-      <w:r>
-        <w:t>ChannelView</w:t>
-      </w:r>
-      <w:proofErr w:type="spellEnd"/>
-      <w:r>
-        <w:t xml:space="preserve"> :</w:t>
-      </w:r>
-      <w:proofErr w:type="gramEnd"/>
-      <w:r>
-        <w:t xml:space="preserve"> </w:t>
-      </w:r>
-      <w:proofErr w:type="spellStart"/>
-      <w:r>
-        <w:t>IMessageView</w:t>
-      </w:r>
-      <w:proofErr w:type="spellEnd"/>
-    </w:p>
-    <w:p>
-      <w:proofErr w:type="spellStart"/>
-      <w:r>
-        <w:t>ActiveUsers</w:t>
-      </w:r>
-      <w:proofErr w:type="spellEnd"/>
-    </w:p>
-    <w:p>
-      <w:proofErr w:type="spellStart"/>
-      <w:r>
-        <w:t>NickNames</w:t>
-      </w:r>
-      <w:proofErr w:type="spellEnd"/>
-    </w:p>
-    <w:p>
-      <w:pPr>
-        <w:pStyle w:val="Heading3"/>
-      </w:pPr>
-      <w:proofErr w:type="spellStart"/>
-      <w:proofErr w:type="gramStart"/>
-      <w:r>
-        <w:t>MentionsView</w:t>
-      </w:r>
-      <w:proofErr w:type="spellEnd"/>
-      <w:r>
-        <w:t xml:space="preserve"> :</w:t>
-      </w:r>
-      <w:proofErr w:type="gramEnd"/>
-      <w:r>
-        <w:t xml:space="preserve"> </w:t>
-      </w:r>
-      <w:proofErr w:type="spellStart"/>
-      <w:r>
-        <w:t>IMessagesView</w:t>
-      </w:r>
-      <w:proofErr w:type="spellEnd"/>
-    </w:p>
-    <w:p>
-      <w:pPr>
-        <w:pStyle w:val="Heading3"/>
-      </w:pPr>
-      <w:proofErr w:type="spellStart"/>
-      <w:proofErr w:type="gramStart"/>
-      <w:r>
-        <w:t>MentionView</w:t>
-      </w:r>
-      <w:proofErr w:type="spellEnd"/>
-      <w:r>
-        <w:t xml:space="preserve"> :</w:t>
-      </w:r>
-      <w:proofErr w:type="gramEnd"/>
-      <w:r>
-        <w:t xml:space="preserve"> </w:t>
-      </w:r>
-      <w:proofErr w:type="spellStart"/>
-      <w:r>
-        <w:t>IMessageView</w:t>
-      </w:r>
-      <w:proofErr w:type="spellEnd"/>
-    </w:p>
-    <w:p>
-      <w:pPr>
-        <w:pStyle w:val="Heading3"/>
-      </w:pPr>
-      <w:proofErr w:type="spellStart"/>
-      <w:proofErr w:type="gramStart"/>
-      <w:r>
-        <w:t>MessagesView</w:t>
-      </w:r>
-      <w:proofErr w:type="spellEnd"/>
-      <w:r>
-        <w:t xml:space="preserve"> :</w:t>
-      </w:r>
-      <w:proofErr w:type="gramEnd"/>
-      <w:r>
-        <w:t xml:space="preserve"> </w:t>
-      </w:r>
-      <w:proofErr w:type="spellStart"/>
-      <w:r>
-        <w:t>IMessagesView</w:t>
-      </w:r>
-      <w:proofErr w:type="spellEnd"/>
-    </w:p>
-    <w:p>
-      <w:pPr>
-        <w:pStyle w:val="Heading3"/>
-      </w:pPr>
-      <w:proofErr w:type="spellStart"/>
-      <w:proofErr w:type="gramStart"/>
-      <w:r>
-        <w:t>MessageView</w:t>
-      </w:r>
-      <w:proofErr w:type="spellEnd"/>
-      <w:r>
-        <w:t xml:space="preserve"> :</w:t>
-      </w:r>
-      <w:proofErr w:type="gramEnd"/>
-      <w:r>
-        <w:t xml:space="preserve"> </w:t>
-      </w:r>
-      <w:proofErr w:type="spellStart"/>
-      <w:r>
-        <w:t>IMessageView</w:t>
-      </w:r>
-      <w:proofErr w:type="spellEnd"/>
-    </w:p>
-    <w:p>
-      <w:pPr>
-        <w:pStyle w:val="Heading2"/>
-      </w:pPr>
-      <w:r>
-        <w:t>Settings</w:t>
-      </w:r>
-    </w:p>
-    <w:p>
-      <w:pPr>
-        <w:pStyle w:val="Heading3"/>
-      </w:pPr>
-      <w:r>
-        <w:t>Factory</w:t>
-      </w:r>
-    </w:p>
-    <w:p>
-      <w:r>
-        <w:t>This class uses static methods to create all the various types needed for the Settings UI to mainly be used in a Factory Default mode.</w:t>
-      </w:r>
-    </w:p>
-    <w:p>
-      <w:pPr>
-        <w:pStyle w:val="Heading4"/>
-      </w:pPr>
-      <w:proofErr w:type="spellStart"/>
-      <w:r>
-        <w:t>CreateClient</w:t>
-      </w:r>
-      <w:proofErr w:type="spellEnd"/>
-    </w:p>
-    <w:p>
-      <w:pPr>
-        <w:pStyle w:val="Heading4"/>
-      </w:pPr>
-      <w:proofErr w:type="spellStart"/>
-      <w:r>
-        <w:t>CreateUser</w:t>
-      </w:r>
-      <w:proofErr w:type="spellEnd"/>
-    </w:p>
-    <w:p>
-      <w:pPr>
-        <w:pStyle w:val="Heading4"/>
-      </w:pPr>
-      <w:proofErr w:type="spellStart"/>
-      <w:r>
-        <w:t>CreateServers</w:t>
-      </w:r>
-      <w:proofErr w:type="spellEnd"/>
-    </w:p>
-    <w:p>
-      <w:pPr>
-        <w:pStyle w:val="Heading4"/>
-      </w:pPr>
-      <w:proofErr w:type="spellStart"/>
-      <w:r>
-        <w:t>CreateNetworks</w:t>
-      </w:r>
-      <w:proofErr w:type="spellEnd"/>
-    </w:p>
-    <w:p>
-      <w:pPr>
-        <w:pStyle w:val="Heading4"/>
-      </w:pPr>
-      <w:proofErr w:type="spellStart"/>
-      <w:r>
-        <w:t>CreateSession</w:t>
-      </w:r>
-      <w:proofErr w:type="spellEnd"/>
-    </w:p>
-    <w:p>
-      <w:r>
-        <w:t>This is a dummy return that simply resets the List&lt;Server&gt; and List&lt;Network&gt; to empty. Normally it should pick the first server and network and may do this before the UI is drawn.</w:t>
-      </w:r>
-    </w:p>
-    <w:p>
-      <w:pPr>
-        <w:pStyle w:val="Heading3"/>
-      </w:pPr>
-      <w:r>
         <w:t>Client</w:t>
       </w:r>
     </w:p>
@@ -1463,7 +1573,7 @@
 </file>
 
 <file path=customXml/itemProps1.xml><?xml version="1.0" encoding="utf-8"?>
-<ds:datastoreItem xmlns:ds="http://schemas.openxmlformats.org/officeDocument/2006/customXml" ds:itemID="{0B5D50E2-CE37-4F08-A8F5-FF87E00BB861}">
+<ds:datastoreItem xmlns:ds="http://schemas.openxmlformats.org/officeDocument/2006/customXml" ds:itemID="{2F12219B-2020-428A-B26E-EDF8424D9121}">
   <ds:schemaRefs>
     <ds:schemaRef ds:uri="http://schemas.openxmlformats.org/officeDocument/2006/bibliography"/>
   </ds:schemaRefs>

</xml_diff>